<commit_message>
add domisili form print
</commit_message>
<xml_diff>
--- a/surat_templates/ket_domisili.docx
+++ b/surat_templates/ket_domisili.docx
@@ -1,6 +1,6 @@
 
 <file path=word/document.xml><?xml version="1.0" encoding="utf-8"?>
-<w:document xmlns:wpc="http://schemas.microsoft.com/office/word/2010/wordprocessingCanvas" xmlns:cx="http://schemas.microsoft.com/office/drawing/2014/chartex" xmlns:cx1="http://schemas.microsoft.com/office/drawing/2015/9/8/chartex" xmlns:cx2="http://schemas.microsoft.com/office/drawing/2015/10/21/chartex" xmlns:cx3="http://schemas.microsoft.com/office/drawing/2016/5/9/chartex" xmlns:cx4="http://schemas.microsoft.com/office/drawing/2016/5/10/chartex" xmlns:cx5="http://schemas.microsoft.com/office/drawing/2016/5/11/chartex" xmlns:mc="http://schemas.openxmlformats.org/markup-compatibility/2006" xmlns:o="urn:schemas-microsoft-com:office:office" xmlns:r="http://schemas.openxmlformats.org/officeDocument/2006/relationships" xmlns:m="http://schemas.openxmlformats.org/officeDocument/2006/math" xmlns:v="urn:schemas-microsoft-com:vml" xmlns:wp14="http://schemas.microsoft.com/office/word/2010/wordprocessingDrawing" xmlns:wp="http://schemas.openxmlformats.org/drawingml/2006/wordprocessingDrawing" xmlns:w10="urn:schemas-microsoft-com:office:word" xmlns:w="http://schemas.openxmlformats.org/wordprocessingml/2006/main" xmlns:w14="http://schemas.microsoft.com/office/word/2010/wordml" xmlns:w15="http://schemas.microsoft.com/office/word/2012/wordml" xmlns:w16se="http://schemas.microsoft.com/office/word/2015/wordml/symex" xmlns:wpg="http://schemas.microsoft.com/office/word/2010/wordprocessingGroup" xmlns:wpi="http://schemas.microsoft.com/office/word/2010/wordprocessingInk" xmlns:wne="http://schemas.microsoft.com/office/word/2006/wordml" xmlns:wps="http://schemas.microsoft.com/office/word/2010/wordprocessingShape" mc:Ignorable="w14 w15 w16se wp14">
+<w:document xmlns:wpc="http://schemas.microsoft.com/office/word/2010/wordprocessingCanvas" xmlns:mc="http://schemas.openxmlformats.org/markup-compatibility/2006" xmlns:o="urn:schemas-microsoft-com:office:office" xmlns:r="http://schemas.openxmlformats.org/officeDocument/2006/relationships" xmlns:m="http://schemas.openxmlformats.org/officeDocument/2006/math" xmlns:v="urn:schemas-microsoft-com:vml" xmlns:wp14="http://schemas.microsoft.com/office/word/2010/wordprocessingDrawing" xmlns:wp="http://schemas.openxmlformats.org/drawingml/2006/wordprocessingDrawing" xmlns:w10="urn:schemas-microsoft-com:office:word" xmlns:w="http://schemas.openxmlformats.org/wordprocessingml/2006/main" xmlns:w14="http://schemas.microsoft.com/office/word/2010/wordml" xmlns:w15="http://schemas.microsoft.com/office/word/2012/wordml" xmlns:wpg="http://schemas.microsoft.com/office/word/2010/wordprocessingGroup" xmlns:wpi="http://schemas.microsoft.com/office/word/2010/wordprocessingInk" xmlns:wne="http://schemas.microsoft.com/office/word/2006/wordml" xmlns:wps="http://schemas.microsoft.com/office/word/2010/wordprocessingShape" mc:Ignorable="w14 w15 wp14">
   <w:body>
     <w:p>
       <w:pPr>
@@ -113,27 +113,26 @@
           <w:szCs w:val="36"/>
           <w:lang w:val="en-US"/>
         </w:rPr>
-        <w:t>{VARS.KABUPATEN}</w:t>
-      </w:r>
-    </w:p>
-    <w:p>
-      <w:pPr>
-        <w:spacing w:after="0" w:line="240" w:lineRule="auto"/>
-        <w:jc w:val="center"/>
+        <w:t>{</w:t>
+      </w:r>
+      <w:proofErr w:type="spellStart"/>
+      <w:r>
         <w:rPr>
           <w:rFonts w:ascii="Arial Narrow" w:hAnsi="Arial Narrow" w:cs="Browallia New"/>
           <w:sz w:val="36"/>
           <w:szCs w:val="36"/>
           <w:lang w:val="en-US"/>
         </w:rPr>
-      </w:pPr>
+        <w:t>vars</w:t>
+      </w:r>
       <w:r>
         <w:rPr>
           <w:rFonts w:ascii="Arial Narrow" w:hAnsi="Arial Narrow" w:cs="Browallia New"/>
           <w:sz w:val="36"/>
           <w:szCs w:val="36"/>
-        </w:rPr>
-        <w:t xml:space="preserve">KECAMATAN </w:t>
+          <w:lang w:val="en-US"/>
+        </w:rPr>
+        <w:t>.</w:t>
       </w:r>
       <w:r>
         <w:rPr>
@@ -142,36 +141,153 @@
           <w:szCs w:val="36"/>
           <w:lang w:val="en-US"/>
         </w:rPr>
-        <w:t>{VARS.KECAMATAN}</w:t>
-      </w:r>
-    </w:p>
-    <w:p>
-      <w:pPr>
-        <w:spacing w:after="0" w:line="240" w:lineRule="auto"/>
-        <w:jc w:val="center"/>
+        <w:t>kabupaten</w:t>
+      </w:r>
+      <w:proofErr w:type="spellEnd"/>
+      <w:r>
         <w:rPr>
           <w:rFonts w:ascii="Arial Narrow" w:hAnsi="Arial Narrow" w:cs="Browallia New"/>
           <w:sz w:val="36"/>
           <w:szCs w:val="36"/>
-        </w:rPr>
-      </w:pPr>
-      <w:r>
+          <w:lang w:val="en-US"/>
+        </w:rPr>
+        <w:t>}</w:t>
+      </w:r>
+    </w:p>
+    <w:p>
+      <w:pPr>
+        <w:spacing w:after="0" w:line="240" w:lineRule="auto"/>
+        <w:jc w:val="center"/>
         <w:rPr>
           <w:rFonts w:ascii="Arial Narrow" w:hAnsi="Arial Narrow" w:cs="Browallia New"/>
           <w:sz w:val="36"/>
           <w:szCs w:val="36"/>
           <w:lang w:val="en-US"/>
         </w:rPr>
-        <w:t xml:space="preserve">DESA </w:t>
-      </w:r>
+      </w:pPr>
       <w:r>
         <w:rPr>
           <w:rFonts w:ascii="Arial Narrow" w:hAnsi="Arial Narrow" w:cs="Browallia New"/>
           <w:sz w:val="36"/>
           <w:szCs w:val="36"/>
-          <w:lang w:val="en-US"/>
-        </w:rPr>
-        <w:t>{VARS.DESA}</w:t>
+        </w:rPr>
+        <w:t xml:space="preserve">KECAMATAN </w:t>
+      </w:r>
+      <w:r>
+        <w:rPr>
+          <w:rFonts w:ascii="Arial Narrow" w:hAnsi="Arial Narrow" w:cs="Browallia New"/>
+          <w:sz w:val="36"/>
+          <w:szCs w:val="36"/>
+          <w:lang w:val="en-US"/>
+        </w:rPr>
+        <w:t>{</w:t>
+      </w:r>
+      <w:proofErr w:type="spellStart"/>
+      <w:r>
+        <w:rPr>
+          <w:rFonts w:ascii="Arial Narrow" w:hAnsi="Arial Narrow" w:cs="Browallia New"/>
+          <w:sz w:val="36"/>
+          <w:szCs w:val="36"/>
+          <w:lang w:val="en-US"/>
+        </w:rPr>
+        <w:t>vars</w:t>
+      </w:r>
+      <w:r>
+        <w:rPr>
+          <w:rFonts w:ascii="Arial Narrow" w:hAnsi="Arial Narrow" w:cs="Browallia New"/>
+          <w:sz w:val="36"/>
+          <w:szCs w:val="36"/>
+          <w:lang w:val="en-US"/>
+        </w:rPr>
+        <w:t>.</w:t>
+      </w:r>
+      <w:r>
+        <w:rPr>
+          <w:rFonts w:ascii="Arial Narrow" w:hAnsi="Arial Narrow" w:cs="Browallia New"/>
+          <w:sz w:val="36"/>
+          <w:szCs w:val="36"/>
+          <w:lang w:val="en-US"/>
+        </w:rPr>
+        <w:t>kecamatan</w:t>
+      </w:r>
+      <w:proofErr w:type="spellEnd"/>
+      <w:r>
+        <w:rPr>
+          <w:rFonts w:ascii="Arial Narrow" w:hAnsi="Arial Narrow" w:cs="Browallia New"/>
+          <w:sz w:val="36"/>
+          <w:szCs w:val="36"/>
+          <w:lang w:val="en-US"/>
+        </w:rPr>
+        <w:t>}</w:t>
+      </w:r>
+    </w:p>
+    <w:p>
+      <w:pPr>
+        <w:spacing w:after="0" w:line="240" w:lineRule="auto"/>
+        <w:jc w:val="center"/>
+        <w:rPr>
+          <w:rFonts w:ascii="Arial Narrow" w:hAnsi="Arial Narrow" w:cs="Browallia New"/>
+          <w:sz w:val="36"/>
+          <w:szCs w:val="36"/>
+        </w:rPr>
+      </w:pPr>
+      <w:r>
+        <w:rPr>
+          <w:rFonts w:ascii="Arial Narrow" w:hAnsi="Arial Narrow" w:cs="Browallia New"/>
+          <w:sz w:val="36"/>
+          <w:szCs w:val="36"/>
+          <w:lang w:val="en-US"/>
+        </w:rPr>
+        <w:t xml:space="preserve">DESA </w:t>
+      </w:r>
+      <w:r>
+        <w:rPr>
+          <w:rFonts w:ascii="Arial Narrow" w:hAnsi="Arial Narrow" w:cs="Browallia New"/>
+          <w:sz w:val="36"/>
+          <w:szCs w:val="36"/>
+          <w:lang w:val="en-US"/>
+        </w:rPr>
+        <w:t>{</w:t>
+      </w:r>
+      <w:proofErr w:type="spellStart"/>
+      <w:r>
+        <w:rPr>
+          <w:rFonts w:ascii="Arial Narrow" w:hAnsi="Arial Narrow" w:cs="Browallia New"/>
+          <w:sz w:val="36"/>
+          <w:szCs w:val="36"/>
+          <w:lang w:val="en-US"/>
+        </w:rPr>
+        <w:t>vars</w:t>
+      </w:r>
+      <w:r>
+        <w:rPr>
+          <w:rFonts w:ascii="Arial Narrow" w:hAnsi="Arial Narrow" w:cs="Browallia New"/>
+          <w:sz w:val="36"/>
+          <w:szCs w:val="36"/>
+          <w:lang w:val="en-US"/>
+        </w:rPr>
+        <w:t>.</w:t>
+      </w:r>
+      <w:r>
+        <w:rPr>
+          <w:rFonts w:ascii="Arial Narrow" w:hAnsi="Arial Narrow" w:cs="Browallia New"/>
+          <w:sz w:val="36"/>
+          <w:szCs w:val="36"/>
+          <w:lang w:val="en-US"/>
+        </w:rPr>
+        <w:t>desa</w:t>
+      </w:r>
+      <w:bookmarkStart w:id="0" w:name="_GoBack"/>
+      <w:bookmarkEnd w:id="0"/>
+      <w:proofErr w:type="spellEnd"/>
+      <w:r>
+        <w:rPr>
+          <w:rFonts w:ascii="Arial Narrow" w:hAnsi="Arial Narrow" w:cs="Browallia New"/>
+          <w:sz w:val="36"/>
+          <w:szCs w:val="36"/>
+          <w:lang w:val="en-US"/>
+        </w:rPr>
+        <w:t>}</w:t>
       </w:r>
       <w:r>
         <w:rPr>
@@ -1877,18 +1993,7 @@
                 <w:szCs w:val="18"/>
                 <w:lang w:val="en-US"/>
               </w:rPr>
-              <w:t>nam</w:t>
-            </w:r>
-            <w:bookmarkStart w:id="0" w:name="_GoBack"/>
-            <w:bookmarkEnd w:id="0"/>
-            <w:r>
-              <w:rPr>
-                <w:rFonts w:ascii="Arial Narrow" w:hAnsi="Arial Narrow"/>
-                <w:sz w:val="18"/>
-                <w:szCs w:val="18"/>
-                <w:lang w:val="en-US"/>
-              </w:rPr>
-              <w:t>a_penduduk</w:t>
+              <w:t>nama_penduduk</w:t>
             </w:r>
             <w:proofErr w:type="spellEnd"/>
             <w:r>
@@ -2250,6 +2355,7 @@
           <w:lang w:val="en-US"/>
         </w:rPr>
       </w:pPr>
+      <w:proofErr w:type="gramStart"/>
       <w:r>
         <w:rPr>
           <w:rFonts w:ascii="Arial Narrow" w:hAnsi="Arial Narrow"/>
@@ -2259,17 +2365,32 @@
         </w:rPr>
         <w:t>{</w:t>
       </w:r>
+      <w:r>
+        <w:rPr>
+          <w:rFonts w:ascii="Arial Narrow" w:hAnsi="Arial Narrow"/>
+          <w:lang w:val="en-US"/>
+        </w:rPr>
+        <w:t xml:space="preserve"> </w:t>
+      </w:r>
       <w:proofErr w:type="spellStart"/>
       <w:r>
         <w:rPr>
           <w:rFonts w:ascii="Arial Narrow" w:hAnsi="Arial Narrow"/>
-          <w:sz w:val="24"/>
-          <w:szCs w:val="24"/>
-          <w:lang w:val="en-US"/>
-        </w:rPr>
-        <w:t>Form.keterangan</w:t>
+          <w:lang w:val="en-US"/>
+        </w:rPr>
+        <w:t>form</w:t>
+      </w:r>
+      <w:r>
+        <w:rPr>
+          <w:rFonts w:ascii="Arial Narrow" w:hAnsi="Arial Narrow"/>
+          <w:sz w:val="24"/>
+          <w:szCs w:val="24"/>
+          <w:lang w:val="en-US"/>
+        </w:rPr>
+        <w:t>.keterangan</w:t>
       </w:r>
       <w:proofErr w:type="spellEnd"/>
+      <w:proofErr w:type="gramEnd"/>
       <w:r>
         <w:rPr>
           <w:rFonts w:ascii="Arial Narrow" w:hAnsi="Arial Narrow"/>
@@ -3483,7 +3604,7 @@
 </file>
 
 <file path=word/endnotes.xml><?xml version="1.0" encoding="utf-8"?>
-<w:endnotes xmlns:wpc="http://schemas.microsoft.com/office/word/2010/wordprocessingCanvas" xmlns:cx="http://schemas.microsoft.com/office/drawing/2014/chartex" xmlns:cx1="http://schemas.microsoft.com/office/drawing/2015/9/8/chartex" xmlns:cx2="http://schemas.microsoft.com/office/drawing/2015/10/21/chartex" xmlns:cx3="http://schemas.microsoft.com/office/drawing/2016/5/9/chartex" xmlns:cx4="http://schemas.microsoft.com/office/drawing/2016/5/10/chartex" xmlns:cx5="http://schemas.microsoft.com/office/drawing/2016/5/11/chartex" xmlns:mc="http://schemas.openxmlformats.org/markup-compatibility/2006" xmlns:o="urn:schemas-microsoft-com:office:office" xmlns:r="http://schemas.openxmlformats.org/officeDocument/2006/relationships" xmlns:m="http://schemas.openxmlformats.org/officeDocument/2006/math" xmlns:v="urn:schemas-microsoft-com:vml" xmlns:wp14="http://schemas.microsoft.com/office/word/2010/wordprocessingDrawing" xmlns:wp="http://schemas.openxmlformats.org/drawingml/2006/wordprocessingDrawing" xmlns:w10="urn:schemas-microsoft-com:office:word" xmlns:w="http://schemas.openxmlformats.org/wordprocessingml/2006/main" xmlns:w14="http://schemas.microsoft.com/office/word/2010/wordml" xmlns:w15="http://schemas.microsoft.com/office/word/2012/wordml" xmlns:w16se="http://schemas.microsoft.com/office/word/2015/wordml/symex" xmlns:wpg="http://schemas.microsoft.com/office/word/2010/wordprocessingGroup" xmlns:wpi="http://schemas.microsoft.com/office/word/2010/wordprocessingInk" xmlns:wne="http://schemas.microsoft.com/office/word/2006/wordml" xmlns:wps="http://schemas.microsoft.com/office/word/2010/wordprocessingShape" mc:Ignorable="w14 w15 w16se wp14">
+<w:endnotes xmlns:wpc="http://schemas.microsoft.com/office/word/2010/wordprocessingCanvas" xmlns:mc="http://schemas.openxmlformats.org/markup-compatibility/2006" xmlns:o="urn:schemas-microsoft-com:office:office" xmlns:r="http://schemas.openxmlformats.org/officeDocument/2006/relationships" xmlns:m="http://schemas.openxmlformats.org/officeDocument/2006/math" xmlns:v="urn:schemas-microsoft-com:vml" xmlns:wp14="http://schemas.microsoft.com/office/word/2010/wordprocessingDrawing" xmlns:wp="http://schemas.openxmlformats.org/drawingml/2006/wordprocessingDrawing" xmlns:w10="urn:schemas-microsoft-com:office:word" xmlns:w="http://schemas.openxmlformats.org/wordprocessingml/2006/main" xmlns:w14="http://schemas.microsoft.com/office/word/2010/wordml" xmlns:w15="http://schemas.microsoft.com/office/word/2012/wordml" xmlns:wpg="http://schemas.microsoft.com/office/word/2010/wordprocessingGroup" xmlns:wpi="http://schemas.microsoft.com/office/word/2010/wordprocessingInk" xmlns:wne="http://schemas.microsoft.com/office/word/2006/wordml" xmlns:wps="http://schemas.microsoft.com/office/word/2010/wordprocessingShape" mc:Ignorable="w14 w15 wp14">
   <w:endnote w:type="separator" w:id="-1">
     <w:p>
       <w:pPr>
@@ -3508,7 +3629,7 @@
 </file>
 
 <file path=word/footnotes.xml><?xml version="1.0" encoding="utf-8"?>
-<w:footnotes xmlns:wpc="http://schemas.microsoft.com/office/word/2010/wordprocessingCanvas" xmlns:cx="http://schemas.microsoft.com/office/drawing/2014/chartex" xmlns:cx1="http://schemas.microsoft.com/office/drawing/2015/9/8/chartex" xmlns:cx2="http://schemas.microsoft.com/office/drawing/2015/10/21/chartex" xmlns:cx3="http://schemas.microsoft.com/office/drawing/2016/5/9/chartex" xmlns:cx4="http://schemas.microsoft.com/office/drawing/2016/5/10/chartex" xmlns:cx5="http://schemas.microsoft.com/office/drawing/2016/5/11/chartex" xmlns:mc="http://schemas.openxmlformats.org/markup-compatibility/2006" xmlns:o="urn:schemas-microsoft-com:office:office" xmlns:r="http://schemas.openxmlformats.org/officeDocument/2006/relationships" xmlns:m="http://schemas.openxmlformats.org/officeDocument/2006/math" xmlns:v="urn:schemas-microsoft-com:vml" xmlns:wp14="http://schemas.microsoft.com/office/word/2010/wordprocessingDrawing" xmlns:wp="http://schemas.openxmlformats.org/drawingml/2006/wordprocessingDrawing" xmlns:w10="urn:schemas-microsoft-com:office:word" xmlns:w="http://schemas.openxmlformats.org/wordprocessingml/2006/main" xmlns:w14="http://schemas.microsoft.com/office/word/2010/wordml" xmlns:w15="http://schemas.microsoft.com/office/word/2012/wordml" xmlns:w16se="http://schemas.microsoft.com/office/word/2015/wordml/symex" xmlns:wpg="http://schemas.microsoft.com/office/word/2010/wordprocessingGroup" xmlns:wpi="http://schemas.microsoft.com/office/word/2010/wordprocessingInk" xmlns:wne="http://schemas.microsoft.com/office/word/2006/wordml" xmlns:wps="http://schemas.microsoft.com/office/word/2010/wordprocessingShape" mc:Ignorable="w14 w15 w16se wp14">
+<w:footnotes xmlns:wpc="http://schemas.microsoft.com/office/word/2010/wordprocessingCanvas" xmlns:mc="http://schemas.openxmlformats.org/markup-compatibility/2006" xmlns:o="urn:schemas-microsoft-com:office:office" xmlns:r="http://schemas.openxmlformats.org/officeDocument/2006/relationships" xmlns:m="http://schemas.openxmlformats.org/officeDocument/2006/math" xmlns:v="urn:schemas-microsoft-com:vml" xmlns:wp14="http://schemas.microsoft.com/office/word/2010/wordprocessingDrawing" xmlns:wp="http://schemas.openxmlformats.org/drawingml/2006/wordprocessingDrawing" xmlns:w10="urn:schemas-microsoft-com:office:word" xmlns:w="http://schemas.openxmlformats.org/wordprocessingml/2006/main" xmlns:w14="http://schemas.microsoft.com/office/word/2010/wordml" xmlns:w15="http://schemas.microsoft.com/office/word/2012/wordml" xmlns:wpg="http://schemas.microsoft.com/office/word/2010/wordprocessingGroup" xmlns:wpi="http://schemas.microsoft.com/office/word/2010/wordprocessingInk" xmlns:wne="http://schemas.microsoft.com/office/word/2006/wordml" xmlns:wps="http://schemas.microsoft.com/office/word/2010/wordprocessingShape" mc:Ignorable="w14 w15 wp14">
   <w:footnote w:type="separator" w:id="-1">
     <w:p>
       <w:pPr>
@@ -3533,7 +3654,7 @@
 </file>
 
 <file path=word/header1.xml><?xml version="1.0" encoding="utf-8"?>
-<w:hdr xmlns:wpc="http://schemas.microsoft.com/office/word/2010/wordprocessingCanvas" xmlns:cx="http://schemas.microsoft.com/office/drawing/2014/chartex" xmlns:cx1="http://schemas.microsoft.com/office/drawing/2015/9/8/chartex" xmlns:cx2="http://schemas.microsoft.com/office/drawing/2015/10/21/chartex" xmlns:cx3="http://schemas.microsoft.com/office/drawing/2016/5/9/chartex" xmlns:cx4="http://schemas.microsoft.com/office/drawing/2016/5/10/chartex" xmlns:cx5="http://schemas.microsoft.com/office/drawing/2016/5/11/chartex" xmlns:mc="http://schemas.openxmlformats.org/markup-compatibility/2006" xmlns:o="urn:schemas-microsoft-com:office:office" xmlns:r="http://schemas.openxmlformats.org/officeDocument/2006/relationships" xmlns:m="http://schemas.openxmlformats.org/officeDocument/2006/math" xmlns:v="urn:schemas-microsoft-com:vml" xmlns:wp14="http://schemas.microsoft.com/office/word/2010/wordprocessingDrawing" xmlns:wp="http://schemas.openxmlformats.org/drawingml/2006/wordprocessingDrawing" xmlns:w10="urn:schemas-microsoft-com:office:word" xmlns:w="http://schemas.openxmlformats.org/wordprocessingml/2006/main" xmlns:w14="http://schemas.microsoft.com/office/word/2010/wordml" xmlns:w15="http://schemas.microsoft.com/office/word/2012/wordml" xmlns:w16se="http://schemas.microsoft.com/office/word/2015/wordml/symex" xmlns:wpg="http://schemas.microsoft.com/office/word/2010/wordprocessingGroup" xmlns:wpi="http://schemas.microsoft.com/office/word/2010/wordprocessingInk" xmlns:wne="http://schemas.microsoft.com/office/word/2006/wordml" xmlns:wps="http://schemas.microsoft.com/office/word/2010/wordprocessingShape" mc:Ignorable="w14 w15 w16se wp14">
+<w:hdr xmlns:wpc="http://schemas.microsoft.com/office/word/2010/wordprocessingCanvas" xmlns:mc="http://schemas.openxmlformats.org/markup-compatibility/2006" xmlns:o="urn:schemas-microsoft-com:office:office" xmlns:r="http://schemas.openxmlformats.org/officeDocument/2006/relationships" xmlns:m="http://schemas.openxmlformats.org/officeDocument/2006/math" xmlns:v="urn:schemas-microsoft-com:vml" xmlns:wp14="http://schemas.microsoft.com/office/word/2010/wordprocessingDrawing" xmlns:wp="http://schemas.openxmlformats.org/drawingml/2006/wordprocessingDrawing" xmlns:w10="urn:schemas-microsoft-com:office:word" xmlns:w="http://schemas.openxmlformats.org/wordprocessingml/2006/main" xmlns:w14="http://schemas.microsoft.com/office/word/2010/wordml" xmlns:w15="http://schemas.microsoft.com/office/word/2012/wordml" xmlns:wpg="http://schemas.microsoft.com/office/word/2010/wordprocessingGroup" xmlns:wpi="http://schemas.microsoft.com/office/word/2010/wordprocessingInk" xmlns:wne="http://schemas.microsoft.com/office/word/2006/wordml" xmlns:wps="http://schemas.microsoft.com/office/word/2010/wordprocessingShape" mc:Ignorable="w14 w15 wp14">
   <w:p>
     <w:pPr>
       <w:pStyle w:val="Header"/>
@@ -3547,8 +3668,8 @@
 </file>
 
 <file path=word/numbering.xml><?xml version="1.0" encoding="utf-8"?>
-<w:numbering xmlns:wpc="http://schemas.microsoft.com/office/word/2010/wordprocessingCanvas" xmlns:cx="http://schemas.microsoft.com/office/drawing/2014/chartex" xmlns:cx1="http://schemas.microsoft.com/office/drawing/2015/9/8/chartex" xmlns:cx2="http://schemas.microsoft.com/office/drawing/2015/10/21/chartex" xmlns:cx3="http://schemas.microsoft.com/office/drawing/2016/5/9/chartex" xmlns:cx4="http://schemas.microsoft.com/office/drawing/2016/5/10/chartex" xmlns:cx5="http://schemas.microsoft.com/office/drawing/2016/5/11/chartex" xmlns:mc="http://schemas.openxmlformats.org/markup-compatibility/2006" xmlns:o="urn:schemas-microsoft-com:office:office" xmlns:r="http://schemas.openxmlformats.org/officeDocument/2006/relationships" xmlns:m="http://schemas.openxmlformats.org/officeDocument/2006/math" xmlns:v="urn:schemas-microsoft-com:vml" xmlns:wp14="http://schemas.microsoft.com/office/word/2010/wordprocessingDrawing" xmlns:wp="http://schemas.openxmlformats.org/drawingml/2006/wordprocessingDrawing" xmlns:w10="urn:schemas-microsoft-com:office:word" xmlns:w="http://schemas.openxmlformats.org/wordprocessingml/2006/main" xmlns:w14="http://schemas.microsoft.com/office/word/2010/wordml" xmlns:w15="http://schemas.microsoft.com/office/word/2012/wordml" xmlns:w16se="http://schemas.microsoft.com/office/word/2015/wordml/symex" xmlns:wpg="http://schemas.microsoft.com/office/word/2010/wordprocessingGroup" xmlns:wpi="http://schemas.microsoft.com/office/word/2010/wordprocessingInk" xmlns:wne="http://schemas.microsoft.com/office/word/2006/wordml" xmlns:wps="http://schemas.microsoft.com/office/word/2010/wordprocessingShape" mc:Ignorable="w14 w15 w16se wp14">
-  <w:abstractNum w:abstractNumId="0" w15:restartNumberingAfterBreak="0">
+<w:numbering xmlns:wpc="http://schemas.microsoft.com/office/word/2010/wordprocessingCanvas" xmlns:mc="http://schemas.openxmlformats.org/markup-compatibility/2006" xmlns:o="urn:schemas-microsoft-com:office:office" xmlns:r="http://schemas.openxmlformats.org/officeDocument/2006/relationships" xmlns:m="http://schemas.openxmlformats.org/officeDocument/2006/math" xmlns:v="urn:schemas-microsoft-com:vml" xmlns:wp14="http://schemas.microsoft.com/office/word/2010/wordprocessingDrawing" xmlns:wp="http://schemas.openxmlformats.org/drawingml/2006/wordprocessingDrawing" xmlns:w10="urn:schemas-microsoft-com:office:word" xmlns:w="http://schemas.openxmlformats.org/wordprocessingml/2006/main" xmlns:w14="http://schemas.microsoft.com/office/word/2010/wordml" xmlns:w15="http://schemas.microsoft.com/office/word/2012/wordml" xmlns:wpg="http://schemas.microsoft.com/office/word/2010/wordprocessingGroup" xmlns:wpi="http://schemas.microsoft.com/office/word/2010/wordprocessingInk" xmlns:wne="http://schemas.microsoft.com/office/word/2006/wordml" xmlns:wps="http://schemas.microsoft.com/office/word/2010/wordprocessingShape" mc:Ignorable="w14 w15 wp14">
+  <w:abstractNum w:abstractNumId="0">
     <w:nsid w:val="00520216"/>
     <w:multiLevelType w:val="hybridMultilevel"/>
     <w:tmpl w:val="4A609CFA"/>
@@ -3637,7 +3758,7 @@
       </w:pPr>
     </w:lvl>
   </w:abstractNum>
-  <w:abstractNum w:abstractNumId="1" w15:restartNumberingAfterBreak="0">
+  <w:abstractNum w:abstractNumId="1">
     <w:nsid w:val="046C5263"/>
     <w:multiLevelType w:val="hybridMultilevel"/>
     <w:tmpl w:val="560A14FC"/>
@@ -3726,7 +3847,7 @@
       </w:pPr>
     </w:lvl>
   </w:abstractNum>
-  <w:abstractNum w:abstractNumId="2" w15:restartNumberingAfterBreak="0">
+  <w:abstractNum w:abstractNumId="2">
     <w:nsid w:val="0EC00245"/>
     <w:multiLevelType w:val="hybridMultilevel"/>
     <w:tmpl w:val="B194FF4E"/>
@@ -3815,7 +3936,7 @@
       </w:pPr>
     </w:lvl>
   </w:abstractNum>
-  <w:abstractNum w:abstractNumId="3" w15:restartNumberingAfterBreak="0">
+  <w:abstractNum w:abstractNumId="3">
     <w:nsid w:val="111B7BB2"/>
     <w:multiLevelType w:val="hybridMultilevel"/>
     <w:tmpl w:val="59B27922"/>
@@ -3928,7 +4049,7 @@
       </w:rPr>
     </w:lvl>
   </w:abstractNum>
-  <w:abstractNum w:abstractNumId="4" w15:restartNumberingAfterBreak="0">
+  <w:abstractNum w:abstractNumId="4">
     <w:nsid w:val="15C01B5F"/>
     <w:multiLevelType w:val="hybridMultilevel"/>
     <w:tmpl w:val="DA326A1C"/>
@@ -4017,7 +4138,7 @@
       </w:pPr>
     </w:lvl>
   </w:abstractNum>
-  <w:abstractNum w:abstractNumId="5" w15:restartNumberingAfterBreak="0">
+  <w:abstractNum w:abstractNumId="5">
     <w:nsid w:val="175C52FB"/>
     <w:multiLevelType w:val="hybridMultilevel"/>
     <w:tmpl w:val="1B085FDE"/>
@@ -4106,7 +4227,7 @@
       </w:pPr>
     </w:lvl>
   </w:abstractNum>
-  <w:abstractNum w:abstractNumId="6" w15:restartNumberingAfterBreak="0">
+  <w:abstractNum w:abstractNumId="6">
     <w:nsid w:val="19F912C1"/>
     <w:multiLevelType w:val="hybridMultilevel"/>
     <w:tmpl w:val="ED882A32"/>
@@ -4195,7 +4316,7 @@
       </w:pPr>
     </w:lvl>
   </w:abstractNum>
-  <w:abstractNum w:abstractNumId="7" w15:restartNumberingAfterBreak="0">
+  <w:abstractNum w:abstractNumId="7">
     <w:nsid w:val="21A44E5C"/>
     <w:multiLevelType w:val="hybridMultilevel"/>
     <w:tmpl w:val="9828E0FC"/>
@@ -4284,7 +4405,7 @@
       </w:pPr>
     </w:lvl>
   </w:abstractNum>
-  <w:abstractNum w:abstractNumId="8" w15:restartNumberingAfterBreak="0">
+  <w:abstractNum w:abstractNumId="8">
     <w:nsid w:val="2213750B"/>
     <w:multiLevelType w:val="hybridMultilevel"/>
     <w:tmpl w:val="3F2A7D20"/>
@@ -4373,7 +4494,7 @@
       </w:pPr>
     </w:lvl>
   </w:abstractNum>
-  <w:abstractNum w:abstractNumId="9" w15:restartNumberingAfterBreak="0">
+  <w:abstractNum w:abstractNumId="9">
     <w:nsid w:val="22B00378"/>
     <w:multiLevelType w:val="hybridMultilevel"/>
     <w:tmpl w:val="D024861A"/>
@@ -4462,7 +4583,7 @@
       </w:pPr>
     </w:lvl>
   </w:abstractNum>
-  <w:abstractNum w:abstractNumId="10" w15:restartNumberingAfterBreak="0">
+  <w:abstractNum w:abstractNumId="10">
     <w:nsid w:val="25817E1C"/>
     <w:multiLevelType w:val="hybridMultilevel"/>
     <w:tmpl w:val="EF6EDFB6"/>
@@ -4551,7 +4672,7 @@
       </w:pPr>
     </w:lvl>
   </w:abstractNum>
-  <w:abstractNum w:abstractNumId="11" w15:restartNumberingAfterBreak="0">
+  <w:abstractNum w:abstractNumId="11">
     <w:nsid w:val="28B14443"/>
     <w:multiLevelType w:val="hybridMultilevel"/>
     <w:tmpl w:val="3364CBB6"/>
@@ -4640,7 +4761,7 @@
       </w:pPr>
     </w:lvl>
   </w:abstractNum>
-  <w:abstractNum w:abstractNumId="12" w15:restartNumberingAfterBreak="0">
+  <w:abstractNum w:abstractNumId="12">
     <w:nsid w:val="28E0574A"/>
     <w:multiLevelType w:val="hybridMultilevel"/>
     <w:tmpl w:val="88BE8570"/>
@@ -4729,7 +4850,7 @@
       </w:pPr>
     </w:lvl>
   </w:abstractNum>
-  <w:abstractNum w:abstractNumId="13" w15:restartNumberingAfterBreak="0">
+  <w:abstractNum w:abstractNumId="13">
     <w:nsid w:val="29C22C94"/>
     <w:multiLevelType w:val="hybridMultilevel"/>
     <w:tmpl w:val="C4AA26C4"/>
@@ -4815,7 +4936,7 @@
       </w:pPr>
     </w:lvl>
   </w:abstractNum>
-  <w:abstractNum w:abstractNumId="14" w15:restartNumberingAfterBreak="0">
+  <w:abstractNum w:abstractNumId="14">
     <w:nsid w:val="2AF943C7"/>
     <w:multiLevelType w:val="hybridMultilevel"/>
     <w:tmpl w:val="23803CDC"/>
@@ -4928,7 +5049,7 @@
       </w:rPr>
     </w:lvl>
   </w:abstractNum>
-  <w:abstractNum w:abstractNumId="15" w15:restartNumberingAfterBreak="0">
+  <w:abstractNum w:abstractNumId="15">
     <w:nsid w:val="34223F0A"/>
     <w:multiLevelType w:val="hybridMultilevel"/>
     <w:tmpl w:val="D92291F0"/>
@@ -5017,7 +5138,7 @@
       </w:pPr>
     </w:lvl>
   </w:abstractNum>
-  <w:abstractNum w:abstractNumId="16" w15:restartNumberingAfterBreak="0">
+  <w:abstractNum w:abstractNumId="16">
     <w:nsid w:val="368841B1"/>
     <w:multiLevelType w:val="hybridMultilevel"/>
     <w:tmpl w:val="90466BCE"/>
@@ -5106,7 +5227,7 @@
       </w:pPr>
     </w:lvl>
   </w:abstractNum>
-  <w:abstractNum w:abstractNumId="17" w15:restartNumberingAfterBreak="0">
+  <w:abstractNum w:abstractNumId="17">
     <w:nsid w:val="3750444C"/>
     <w:multiLevelType w:val="hybridMultilevel"/>
     <w:tmpl w:val="23CC945A"/>
@@ -5195,7 +5316,7 @@
       </w:pPr>
     </w:lvl>
   </w:abstractNum>
-  <w:abstractNum w:abstractNumId="18" w15:restartNumberingAfterBreak="0">
+  <w:abstractNum w:abstractNumId="18">
     <w:nsid w:val="3E1F6F64"/>
     <w:multiLevelType w:val="hybridMultilevel"/>
     <w:tmpl w:val="9402A0DA"/>
@@ -5284,7 +5405,7 @@
       </w:pPr>
     </w:lvl>
   </w:abstractNum>
-  <w:abstractNum w:abstractNumId="19" w15:restartNumberingAfterBreak="0">
+  <w:abstractNum w:abstractNumId="19">
     <w:nsid w:val="3FB13624"/>
     <w:multiLevelType w:val="hybridMultilevel"/>
     <w:tmpl w:val="05FE57A0"/>
@@ -5373,7 +5494,7 @@
       </w:pPr>
     </w:lvl>
   </w:abstractNum>
-  <w:abstractNum w:abstractNumId="20" w15:restartNumberingAfterBreak="0">
+  <w:abstractNum w:abstractNumId="20">
     <w:nsid w:val="41174936"/>
     <w:multiLevelType w:val="hybridMultilevel"/>
     <w:tmpl w:val="E7FC48C8"/>
@@ -5462,7 +5583,7 @@
       </w:pPr>
     </w:lvl>
   </w:abstractNum>
-  <w:abstractNum w:abstractNumId="21" w15:restartNumberingAfterBreak="0">
+  <w:abstractNum w:abstractNumId="21">
     <w:nsid w:val="43FD7DD3"/>
     <w:multiLevelType w:val="hybridMultilevel"/>
     <w:tmpl w:val="4A7015C6"/>
@@ -5551,7 +5672,7 @@
       </w:pPr>
     </w:lvl>
   </w:abstractNum>
-  <w:abstractNum w:abstractNumId="22" w15:restartNumberingAfterBreak="0">
+  <w:abstractNum w:abstractNumId="22">
     <w:nsid w:val="4A4F704F"/>
     <w:multiLevelType w:val="hybridMultilevel"/>
     <w:tmpl w:val="D5EAEE34"/>
@@ -5640,7 +5761,7 @@
       </w:pPr>
     </w:lvl>
   </w:abstractNum>
-  <w:abstractNum w:abstractNumId="23" w15:restartNumberingAfterBreak="0">
+  <w:abstractNum w:abstractNumId="23">
     <w:nsid w:val="4BB94BF4"/>
     <w:multiLevelType w:val="hybridMultilevel"/>
     <w:tmpl w:val="3FE8F138"/>
@@ -5729,7 +5850,7 @@
       </w:pPr>
     </w:lvl>
   </w:abstractNum>
-  <w:abstractNum w:abstractNumId="24" w15:restartNumberingAfterBreak="0">
+  <w:abstractNum w:abstractNumId="24">
     <w:nsid w:val="4CBA3880"/>
     <w:multiLevelType w:val="hybridMultilevel"/>
     <w:tmpl w:val="31643806"/>
@@ -5842,7 +5963,7 @@
       </w:rPr>
     </w:lvl>
   </w:abstractNum>
-  <w:abstractNum w:abstractNumId="25" w15:restartNumberingAfterBreak="0">
+  <w:abstractNum w:abstractNumId="25">
     <w:nsid w:val="512E12F5"/>
     <w:multiLevelType w:val="hybridMultilevel"/>
     <w:tmpl w:val="65968F5E"/>
@@ -5931,7 +6052,7 @@
       </w:pPr>
     </w:lvl>
   </w:abstractNum>
-  <w:abstractNum w:abstractNumId="26" w15:restartNumberingAfterBreak="0">
+  <w:abstractNum w:abstractNumId="26">
     <w:nsid w:val="52961034"/>
     <w:multiLevelType w:val="hybridMultilevel"/>
     <w:tmpl w:val="A18AB7D2"/>
@@ -6020,7 +6141,7 @@
       </w:pPr>
     </w:lvl>
   </w:abstractNum>
-  <w:abstractNum w:abstractNumId="27" w15:restartNumberingAfterBreak="0">
+  <w:abstractNum w:abstractNumId="27">
     <w:nsid w:val="548244A7"/>
     <w:multiLevelType w:val="hybridMultilevel"/>
     <w:tmpl w:val="4F363946"/>
@@ -6109,7 +6230,7 @@
       </w:pPr>
     </w:lvl>
   </w:abstractNum>
-  <w:abstractNum w:abstractNumId="28" w15:restartNumberingAfterBreak="0">
+  <w:abstractNum w:abstractNumId="28">
     <w:nsid w:val="57A46D50"/>
     <w:multiLevelType w:val="hybridMultilevel"/>
     <w:tmpl w:val="BE4CE36E"/>
@@ -6198,7 +6319,7 @@
       </w:pPr>
     </w:lvl>
   </w:abstractNum>
-  <w:abstractNum w:abstractNumId="29" w15:restartNumberingAfterBreak="0">
+  <w:abstractNum w:abstractNumId="29">
     <w:nsid w:val="58A0497E"/>
     <w:multiLevelType w:val="hybridMultilevel"/>
     <w:tmpl w:val="D69E0CA8"/>
@@ -6287,7 +6408,7 @@
       </w:pPr>
     </w:lvl>
   </w:abstractNum>
-  <w:abstractNum w:abstractNumId="30" w15:restartNumberingAfterBreak="0">
+  <w:abstractNum w:abstractNumId="30">
     <w:nsid w:val="5A330CD5"/>
     <w:multiLevelType w:val="hybridMultilevel"/>
     <w:tmpl w:val="2D58D608"/>
@@ -6376,7 +6497,7 @@
       </w:pPr>
     </w:lvl>
   </w:abstractNum>
-  <w:abstractNum w:abstractNumId="31" w15:restartNumberingAfterBreak="0">
+  <w:abstractNum w:abstractNumId="31">
     <w:nsid w:val="5B3601B9"/>
     <w:multiLevelType w:val="hybridMultilevel"/>
     <w:tmpl w:val="AE8EF804"/>
@@ -6465,7 +6586,7 @@
       </w:pPr>
     </w:lvl>
   </w:abstractNum>
-  <w:abstractNum w:abstractNumId="32" w15:restartNumberingAfterBreak="0">
+  <w:abstractNum w:abstractNumId="32">
     <w:nsid w:val="5E966CEF"/>
     <w:multiLevelType w:val="hybridMultilevel"/>
     <w:tmpl w:val="A8EAAECA"/>
@@ -6578,7 +6699,7 @@
       </w:rPr>
     </w:lvl>
   </w:abstractNum>
-  <w:abstractNum w:abstractNumId="33" w15:restartNumberingAfterBreak="0">
+  <w:abstractNum w:abstractNumId="33">
     <w:nsid w:val="61135567"/>
     <w:multiLevelType w:val="hybridMultilevel"/>
     <w:tmpl w:val="7708EE3E"/>
@@ -6667,7 +6788,7 @@
       </w:pPr>
     </w:lvl>
   </w:abstractNum>
-  <w:abstractNum w:abstractNumId="34" w15:restartNumberingAfterBreak="0">
+  <w:abstractNum w:abstractNumId="34">
     <w:nsid w:val="61C51D85"/>
     <w:multiLevelType w:val="hybridMultilevel"/>
     <w:tmpl w:val="B07E7266"/>
@@ -6756,7 +6877,7 @@
       </w:pPr>
     </w:lvl>
   </w:abstractNum>
-  <w:abstractNum w:abstractNumId="35" w15:restartNumberingAfterBreak="0">
+  <w:abstractNum w:abstractNumId="35">
     <w:nsid w:val="628A09A1"/>
     <w:multiLevelType w:val="hybridMultilevel"/>
     <w:tmpl w:val="B194FF4E"/>
@@ -6845,7 +6966,7 @@
       </w:pPr>
     </w:lvl>
   </w:abstractNum>
-  <w:abstractNum w:abstractNumId="36" w15:restartNumberingAfterBreak="0">
+  <w:abstractNum w:abstractNumId="36">
     <w:nsid w:val="6350427B"/>
     <w:multiLevelType w:val="hybridMultilevel"/>
     <w:tmpl w:val="E4F29968"/>
@@ -6934,7 +7055,7 @@
       </w:pPr>
     </w:lvl>
   </w:abstractNum>
-  <w:abstractNum w:abstractNumId="37" w15:restartNumberingAfterBreak="0">
+  <w:abstractNum w:abstractNumId="37">
     <w:nsid w:val="65D2732C"/>
     <w:multiLevelType w:val="hybridMultilevel"/>
     <w:tmpl w:val="93DE4912"/>
@@ -7023,7 +7144,7 @@
       </w:pPr>
     </w:lvl>
   </w:abstractNum>
-  <w:abstractNum w:abstractNumId="38" w15:restartNumberingAfterBreak="0">
+  <w:abstractNum w:abstractNumId="38">
     <w:nsid w:val="67045791"/>
     <w:multiLevelType w:val="hybridMultilevel"/>
     <w:tmpl w:val="8E32BBC0"/>
@@ -7112,7 +7233,7 @@
       </w:pPr>
     </w:lvl>
   </w:abstractNum>
-  <w:abstractNum w:abstractNumId="39" w15:restartNumberingAfterBreak="0">
+  <w:abstractNum w:abstractNumId="39">
     <w:nsid w:val="688B6C4D"/>
     <w:multiLevelType w:val="hybridMultilevel"/>
     <w:tmpl w:val="B194FF4E"/>
@@ -7201,7 +7322,7 @@
       </w:pPr>
     </w:lvl>
   </w:abstractNum>
-  <w:abstractNum w:abstractNumId="40" w15:restartNumberingAfterBreak="0">
+  <w:abstractNum w:abstractNumId="40">
     <w:nsid w:val="69E53D2F"/>
     <w:multiLevelType w:val="hybridMultilevel"/>
     <w:tmpl w:val="1ED4203A"/>
@@ -7290,7 +7411,7 @@
       </w:pPr>
     </w:lvl>
   </w:abstractNum>
-  <w:abstractNum w:abstractNumId="41" w15:restartNumberingAfterBreak="0">
+  <w:abstractNum w:abstractNumId="41">
     <w:nsid w:val="6C874D08"/>
     <w:multiLevelType w:val="hybridMultilevel"/>
     <w:tmpl w:val="D904F96C"/>
@@ -7403,7 +7524,7 @@
       </w:rPr>
     </w:lvl>
   </w:abstractNum>
-  <w:abstractNum w:abstractNumId="42" w15:restartNumberingAfterBreak="0">
+  <w:abstractNum w:abstractNumId="42">
     <w:nsid w:val="71A81418"/>
     <w:multiLevelType w:val="hybridMultilevel"/>
     <w:tmpl w:val="3200A5D4"/>
@@ -7492,7 +7613,7 @@
       </w:pPr>
     </w:lvl>
   </w:abstractNum>
-  <w:abstractNum w:abstractNumId="43" w15:restartNumberingAfterBreak="0">
+  <w:abstractNum w:abstractNumId="43">
     <w:nsid w:val="72D76F15"/>
     <w:multiLevelType w:val="hybridMultilevel"/>
     <w:tmpl w:val="203E373E"/>
@@ -7581,7 +7702,7 @@
       </w:pPr>
     </w:lvl>
   </w:abstractNum>
-  <w:abstractNum w:abstractNumId="44" w15:restartNumberingAfterBreak="0">
+  <w:abstractNum w:abstractNumId="44">
     <w:nsid w:val="74344699"/>
     <w:multiLevelType w:val="hybridMultilevel"/>
     <w:tmpl w:val="990CF452"/>
@@ -7670,7 +7791,7 @@
       </w:pPr>
     </w:lvl>
   </w:abstractNum>
-  <w:abstractNum w:abstractNumId="45" w15:restartNumberingAfterBreak="0">
+  <w:abstractNum w:abstractNumId="45">
     <w:nsid w:val="74BF1C9E"/>
     <w:multiLevelType w:val="hybridMultilevel"/>
     <w:tmpl w:val="5ECC2FE8"/>
@@ -7759,7 +7880,7 @@
       </w:pPr>
     </w:lvl>
   </w:abstractNum>
-  <w:abstractNum w:abstractNumId="46" w15:restartNumberingAfterBreak="0">
+  <w:abstractNum w:abstractNumId="46">
     <w:nsid w:val="7B4B463A"/>
     <w:multiLevelType w:val="hybridMultilevel"/>
     <w:tmpl w:val="340C177C"/>
@@ -7872,7 +7993,7 @@
       </w:rPr>
     </w:lvl>
   </w:abstractNum>
-  <w:abstractNum w:abstractNumId="47" w15:restartNumberingAfterBreak="0">
+  <w:abstractNum w:abstractNumId="47">
     <w:nsid w:val="7FA07826"/>
     <w:multiLevelType w:val="hybridMultilevel"/>
     <w:tmpl w:val="C6789CDA"/>
@@ -8109,7 +8230,7 @@
 </file>
 
 <file path=word/styles.xml><?xml version="1.0" encoding="utf-8"?>
-<w:styles xmlns:mc="http://schemas.openxmlformats.org/markup-compatibility/2006" xmlns:r="http://schemas.openxmlformats.org/officeDocument/2006/relationships" xmlns:w="http://schemas.openxmlformats.org/wordprocessingml/2006/main" xmlns:w14="http://schemas.microsoft.com/office/word/2010/wordml" xmlns:w15="http://schemas.microsoft.com/office/word/2012/wordml" xmlns:w16se="http://schemas.microsoft.com/office/word/2015/wordml/symex" mc:Ignorable="w14 w15 w16se">
+<w:styles xmlns:mc="http://schemas.openxmlformats.org/markup-compatibility/2006" xmlns:r="http://schemas.openxmlformats.org/officeDocument/2006/relationships" xmlns:w="http://schemas.openxmlformats.org/wordprocessingml/2006/main" xmlns:w14="http://schemas.microsoft.com/office/word/2010/wordml" xmlns:w15="http://schemas.microsoft.com/office/word/2012/wordml" mc:Ignorable="w14 w15">
   <w:docDefaults>
     <w:rPrDefault>
       <w:rPr>
@@ -8125,7 +8246,7 @@
       </w:pPr>
     </w:pPrDefault>
   </w:docDefaults>
-  <w:latentStyles w:defLockedState="0" w:defUIPriority="99" w:defSemiHidden="0" w:defUnhideWhenUsed="0" w:defQFormat="0" w:count="374">
+  <w:latentStyles w:defLockedState="0" w:defUIPriority="99" w:defSemiHidden="0" w:defUnhideWhenUsed="0" w:defQFormat="0" w:count="371">
     <w:lsdException w:name="Normal" w:uiPriority="0" w:qFormat="1"/>
     <w:lsdException w:name="heading 1" w:uiPriority="9" w:qFormat="1"/>
     <w:lsdException w:name="heading 2" w:semiHidden="1" w:uiPriority="9" w:unhideWhenUsed="1" w:qFormat="1"/>
@@ -8231,6 +8352,7 @@
     <w:lsdException w:name="HTML Sample" w:semiHidden="1" w:unhideWhenUsed="1"/>
     <w:lsdException w:name="HTML Typewriter" w:semiHidden="1" w:unhideWhenUsed="1"/>
     <w:lsdException w:name="HTML Variable" w:semiHidden="1" w:unhideWhenUsed="1"/>
+    <w:lsdException w:name="Normal Table" w:semiHidden="1" w:unhideWhenUsed="1"/>
     <w:lsdException w:name="annotation subject" w:semiHidden="1" w:unhideWhenUsed="1"/>
     <w:lsdException w:name="No List" w:semiHidden="1" w:unhideWhenUsed="1"/>
     <w:lsdException w:name="Outline List 1" w:semiHidden="1" w:unhideWhenUsed="1"/>
@@ -8275,6 +8397,7 @@
     <w:lsdException w:name="Table Professional" w:semiHidden="1" w:unhideWhenUsed="1"/>
     <w:lsdException w:name="Table Subtle 1" w:semiHidden="1" w:unhideWhenUsed="1"/>
     <w:lsdException w:name="Table Subtle 2" w:semiHidden="1" w:unhideWhenUsed="1"/>
+    <w:lsdException w:name="Table Web 1" w:semiHidden="1" w:unhideWhenUsed="1"/>
     <w:lsdException w:name="Table Web 2" w:semiHidden="1" w:unhideWhenUsed="1"/>
     <w:lsdException w:name="Table Web 3" w:semiHidden="1" w:unhideWhenUsed="1"/>
     <w:lsdException w:name="Balloon Text" w:semiHidden="1" w:unhideWhenUsed="1"/>
@@ -8495,9 +8618,6 @@
     <w:lsdException w:name="List Table 5 Dark Accent 6" w:uiPriority="50"/>
     <w:lsdException w:name="List Table 6 Colorful Accent 6" w:uiPriority="51"/>
     <w:lsdException w:name="List Table 7 Colorful Accent 6" w:uiPriority="52"/>
-    <w:lsdException w:name="Mention" w:semiHidden="1" w:unhideWhenUsed="1"/>
-    <w:lsdException w:name="Smart Hyperlink" w:semiHidden="1" w:unhideWhenUsed="1"/>
-    <w:lsdException w:name="Hashtag" w:semiHidden="1" w:unhideWhenUsed="1"/>
   </w:latentStyles>
   <w:style w:type="paragraph" w:default="1" w:styleId="Normal">
     <w:name w:val="Normal"/>
@@ -8590,6 +8710,7 @@
       <w:spacing w:after="0" w:line="240" w:lineRule="auto"/>
     </w:pPr>
     <w:tblPr>
+      <w:tblInd w:w="0" w:type="dxa"/>
       <w:tblBorders>
         <w:top w:val="single" w:sz="4" w:space="0" w:color="000000" w:themeColor="text1"/>
         <w:left w:val="single" w:sz="4" w:space="0" w:color="000000" w:themeColor="text1"/>
@@ -8598,6 +8719,12 @@
         <w:insideH w:val="single" w:sz="4" w:space="0" w:color="000000" w:themeColor="text1"/>
         <w:insideV w:val="single" w:sz="4" w:space="0" w:color="000000" w:themeColor="text1"/>
       </w:tblBorders>
+      <w:tblCellMar>
+        <w:top w:w="0" w:type="dxa"/>
+        <w:left w:w="108" w:type="dxa"/>
+        <w:bottom w:w="0" w:type="dxa"/>
+        <w:right w:w="108" w:type="dxa"/>
+      </w:tblCellMar>
     </w:tblPr>
   </w:style>
   <w:style w:type="paragraph" w:styleId="Header">
@@ -8937,7 +9064,7 @@
 </file>
 
 <file path=customXml/itemProps1.xml><?xml version="1.0" encoding="utf-8"?>
-<ds:datastoreItem xmlns:ds="http://schemas.openxmlformats.org/officeDocument/2006/customXml" ds:itemID="{97DB5285-63F0-4BD5-B99B-A2CF3B6C76E1}">
+<ds:datastoreItem xmlns:ds="http://schemas.openxmlformats.org/officeDocument/2006/customXml" ds:itemID="{5340383D-34DB-435B-BCDC-C7306E7638F3}">
   <ds:schemaRefs>
     <ds:schemaRef ds:uri="http://schemas.openxmlformats.org/officeDocument/2006/bibliography"/>
   </ds:schemaRefs>

</xml_diff>